<commit_message>
center message when scan, update report
</commit_message>
<xml_diff>
--- a/BaoCaoDiDong.docx
+++ b/BaoCaoDiDong.docx
@@ -405,7 +405,7 @@
               </wp:anchor>
             </w:drawing>
           </mc:Choice>
-          <mc:Fallback xmlns:w16se="http://schemas.microsoft.com/office/word/2015/wordml/symex" xmlns:cx="http://schemas.microsoft.com/office/drawing/2014/chartex">
+          <mc:Fallback xmlns:cx="http://schemas.microsoft.com/office/drawing/2014/chartex" xmlns:w16se="http://schemas.microsoft.com/office/word/2015/wordml/symex">
             <w:pict>
               <v:group w14:anchorId="59B898CE" id="Group 7193" o:spid="_x0000_s1026" style="position:absolute;margin-left:-23.3pt;margin-top:-56.9pt;width:529.95pt;height:762.1pt;z-index:-251657216;mso-position-horizontal-relative:margin" coordorigin="1371,1103" coordsize="9706,14640" o:gfxdata="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">
                 <v:shapetype id="_x0000_t75" coordsize="21600,21600" o:spt="75" o:preferrelative="t" path="m@4@5l@4@11@9@11@9@5xe" filled="f" stroked="f">
@@ -993,7 +993,7 @@
               </wp:anchor>
             </w:drawing>
           </mc:Choice>
-          <mc:Fallback xmlns:w16se="http://schemas.microsoft.com/office/word/2015/wordml/symex" xmlns:cx="http://schemas.microsoft.com/office/drawing/2014/chartex">
+          <mc:Fallback xmlns:cx="http://schemas.microsoft.com/office/drawing/2014/chartex" xmlns:w16se="http://schemas.microsoft.com/office/word/2015/wordml/symex">
             <w:pict>
               <v:shapetype w14:anchorId="003BA315" id="_x0000_t54" coordsize="21600,21600" o:spt="54" adj="5400,18900" path="m0@29l@3@29qx@4@19l@4@10@5@10@5@19qy@6@29l@28@29@26@22@28@23@9@23@9@24qy@8,l@1,qx@0@24l@0@23,0@23,2700@22xem@4@19nfqy@3@20l@1@20qx@0@21@1@10l@4@10em@5@19nfqy@6@20l@8@20qx@9@21@8@10l@5@10em@0@21nfl@0@23em@9@21nfl@9@23e">
                 <v:formulas>
@@ -5731,8 +5731,6 @@
         </w:rPr>
         <w:t xml:space="preserve">Quản lý Phim </w:t>
       </w:r>
-      <w:bookmarkStart w:id="31" w:name="_GoBack"/>
-      <w:bookmarkEnd w:id="31"/>
     </w:p>
     <w:p>
       <w:pPr>
@@ -5822,11 +5820,11 @@
           <w:numId w:val="3"/>
         </w:numPr>
       </w:pPr>
-      <w:bookmarkStart w:id="32" w:name="_Toc43886045"/>
+      <w:bookmarkStart w:id="31" w:name="_Toc43886045"/>
       <w:r>
         <w:t>Hướng phát triển:</w:t>
       </w:r>
-      <w:bookmarkEnd w:id="32"/>
+      <w:bookmarkEnd w:id="31"/>
     </w:p>
     <w:p>
       <w:pPr>
@@ -5928,8 +5926,46 @@
         <w:rPr>
           <w:sz w:val="24"/>
         </w:rPr>
+        <w:t>Thêm đánh giá phim</w:t>
+      </w:r>
+    </w:p>
+    <w:p>
+      <w:pPr>
+        <w:pStyle w:val="ListParagraph"/>
+        <w:numPr>
+          <w:ilvl w:val="0"/>
+          <w:numId w:val="1"/>
+        </w:numPr>
+        <w:rPr>
+          <w:sz w:val="24"/>
+        </w:rPr>
+      </w:pPr>
+      <w:r>
+        <w:rPr>
+          <w:sz w:val="24"/>
+        </w:rPr>
+        <w:t>Chức năng lưu session đăng nhập</w:t>
+      </w:r>
+    </w:p>
+    <w:p>
+      <w:pPr>
+        <w:pStyle w:val="ListParagraph"/>
+        <w:numPr>
+          <w:ilvl w:val="0"/>
+          <w:numId w:val="1"/>
+        </w:numPr>
+        <w:rPr>
+          <w:sz w:val="24"/>
+        </w:rPr>
+      </w:pPr>
+      <w:r>
+        <w:rPr>
+          <w:sz w:val="24"/>
+        </w:rPr>
         <w:t>…</w:t>
       </w:r>
+      <w:bookmarkStart w:id="32" w:name="_GoBack"/>
+      <w:bookmarkEnd w:id="32"/>
     </w:p>
     <w:p>
       <w:pPr>
@@ -8183,7 +8219,7 @@
 </file>
 
 <file path=customXml/itemProps1.xml><?xml version="1.0" encoding="utf-8"?>
-<ds:datastoreItem xmlns:ds="http://schemas.openxmlformats.org/officeDocument/2006/customXml" ds:itemID="{9D26BB14-FBB5-4077-AE8C-30082CEDAEC0}">
+<ds:datastoreItem xmlns:ds="http://schemas.openxmlformats.org/officeDocument/2006/customXml" ds:itemID="{122DDFE5-08A2-4B9E-8E46-200B55EA1349}">
   <ds:schemaRefs>
     <ds:schemaRef ds:uri="http://schemas.openxmlformats.org/officeDocument/2006/bibliography"/>
   </ds:schemaRefs>

</xml_diff>

<commit_message>
Revert "center message when scan, update report"
This reverts commit a94b9d0f51a240c7e6a9a252430d8c7cb9e83411.
</commit_message>
<xml_diff>
--- a/BaoCaoDiDong.docx
+++ b/BaoCaoDiDong.docx
@@ -405,7 +405,7 @@
               </wp:anchor>
             </w:drawing>
           </mc:Choice>
-          <mc:Fallback xmlns:cx="http://schemas.microsoft.com/office/drawing/2014/chartex" xmlns:w16se="http://schemas.microsoft.com/office/word/2015/wordml/symex">
+          <mc:Fallback xmlns:w16se="http://schemas.microsoft.com/office/word/2015/wordml/symex" xmlns:cx="http://schemas.microsoft.com/office/drawing/2014/chartex">
             <w:pict>
               <v:group w14:anchorId="59B898CE" id="Group 7193" o:spid="_x0000_s1026" style="position:absolute;margin-left:-23.3pt;margin-top:-56.9pt;width:529.95pt;height:762.1pt;z-index:-251657216;mso-position-horizontal-relative:margin" coordorigin="1371,1103" coordsize="9706,14640" o:gfxdata="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">
                 <v:shapetype id="_x0000_t75" coordsize="21600,21600" o:spt="75" o:preferrelative="t" path="m@4@5l@4@11@9@11@9@5xe" filled="f" stroked="f">
@@ -993,7 +993,7 @@
               </wp:anchor>
             </w:drawing>
           </mc:Choice>
-          <mc:Fallback xmlns:cx="http://schemas.microsoft.com/office/drawing/2014/chartex" xmlns:w16se="http://schemas.microsoft.com/office/word/2015/wordml/symex">
+          <mc:Fallback xmlns:w16se="http://schemas.microsoft.com/office/word/2015/wordml/symex" xmlns:cx="http://schemas.microsoft.com/office/drawing/2014/chartex">
             <w:pict>
               <v:shapetype w14:anchorId="003BA315" id="_x0000_t54" coordsize="21600,21600" o:spt="54" adj="5400,18900" path="m0@29l@3@29qx@4@19l@4@10@5@10@5@19qy@6@29l@28@29@26@22@28@23@9@23@9@24qy@8,l@1,qx@0@24l@0@23,0@23,2700@22xem@4@19nfqy@3@20l@1@20qx@0@21@1@10l@4@10em@5@19nfqy@6@20l@8@20qx@9@21@8@10l@5@10em@0@21nfl@0@23em@9@21nfl@9@23e">
                 <v:formulas>
@@ -5731,6 +5731,8 @@
         </w:rPr>
         <w:t xml:space="preserve">Quản lý Phim </w:t>
       </w:r>
+      <w:bookmarkStart w:id="31" w:name="_GoBack"/>
+      <w:bookmarkEnd w:id="31"/>
     </w:p>
     <w:p>
       <w:pPr>
@@ -5820,11 +5822,11 @@
           <w:numId w:val="3"/>
         </w:numPr>
       </w:pPr>
-      <w:bookmarkStart w:id="31" w:name="_Toc43886045"/>
+      <w:bookmarkStart w:id="32" w:name="_Toc43886045"/>
       <w:r>
         <w:t>Hướng phát triển:</w:t>
       </w:r>
-      <w:bookmarkEnd w:id="31"/>
+      <w:bookmarkEnd w:id="32"/>
     </w:p>
     <w:p>
       <w:pPr>
@@ -5926,46 +5928,8 @@
         <w:rPr>
           <w:sz w:val="24"/>
         </w:rPr>
-        <w:t>Thêm đánh giá phim</w:t>
-      </w:r>
-    </w:p>
-    <w:p>
-      <w:pPr>
-        <w:pStyle w:val="ListParagraph"/>
-        <w:numPr>
-          <w:ilvl w:val="0"/>
-          <w:numId w:val="1"/>
-        </w:numPr>
-        <w:rPr>
-          <w:sz w:val="24"/>
-        </w:rPr>
-      </w:pPr>
-      <w:r>
-        <w:rPr>
-          <w:sz w:val="24"/>
-        </w:rPr>
-        <w:t>Chức năng lưu session đăng nhập</w:t>
-      </w:r>
-    </w:p>
-    <w:p>
-      <w:pPr>
-        <w:pStyle w:val="ListParagraph"/>
-        <w:numPr>
-          <w:ilvl w:val="0"/>
-          <w:numId w:val="1"/>
-        </w:numPr>
-        <w:rPr>
-          <w:sz w:val="24"/>
-        </w:rPr>
-      </w:pPr>
-      <w:r>
-        <w:rPr>
-          <w:sz w:val="24"/>
-        </w:rPr>
         <w:t>…</w:t>
       </w:r>
-      <w:bookmarkStart w:id="32" w:name="_GoBack"/>
-      <w:bookmarkEnd w:id="32"/>
     </w:p>
     <w:p>
       <w:pPr>
@@ -8219,7 +8183,7 @@
 </file>
 
 <file path=customXml/itemProps1.xml><?xml version="1.0" encoding="utf-8"?>
-<ds:datastoreItem xmlns:ds="http://schemas.openxmlformats.org/officeDocument/2006/customXml" ds:itemID="{122DDFE5-08A2-4B9E-8E46-200B55EA1349}">
+<ds:datastoreItem xmlns:ds="http://schemas.openxmlformats.org/officeDocument/2006/customXml" ds:itemID="{9D26BB14-FBB5-4077-AE8C-30082CEDAEC0}">
   <ds:schemaRefs>
     <ds:schemaRef ds:uri="http://schemas.openxmlformats.org/officeDocument/2006/bibliography"/>
   </ds:schemaRefs>

</xml_diff>

<commit_message>
Revert "Revert "center message when scan, update report""
This reverts commit 2fb143aa3c0b7a30da13567e7573b243f721ac0b.
</commit_message>
<xml_diff>
--- a/BaoCaoDiDong.docx
+++ b/BaoCaoDiDong.docx
@@ -405,7 +405,7 @@
               </wp:anchor>
             </w:drawing>
           </mc:Choice>
-          <mc:Fallback xmlns:w16se="http://schemas.microsoft.com/office/word/2015/wordml/symex" xmlns:cx="http://schemas.microsoft.com/office/drawing/2014/chartex">
+          <mc:Fallback xmlns:cx="http://schemas.microsoft.com/office/drawing/2014/chartex" xmlns:w16se="http://schemas.microsoft.com/office/word/2015/wordml/symex">
             <w:pict>
               <v:group w14:anchorId="59B898CE" id="Group 7193" o:spid="_x0000_s1026" style="position:absolute;margin-left:-23.3pt;margin-top:-56.9pt;width:529.95pt;height:762.1pt;z-index:-251657216;mso-position-horizontal-relative:margin" coordorigin="1371,1103" coordsize="9706,14640" o:gfxdata="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">
                 <v:shapetype id="_x0000_t75" coordsize="21600,21600" o:spt="75" o:preferrelative="t" path="m@4@5l@4@11@9@11@9@5xe" filled="f" stroked="f">
@@ -993,7 +993,7 @@
               </wp:anchor>
             </w:drawing>
           </mc:Choice>
-          <mc:Fallback xmlns:w16se="http://schemas.microsoft.com/office/word/2015/wordml/symex" xmlns:cx="http://schemas.microsoft.com/office/drawing/2014/chartex">
+          <mc:Fallback xmlns:cx="http://schemas.microsoft.com/office/drawing/2014/chartex" xmlns:w16se="http://schemas.microsoft.com/office/word/2015/wordml/symex">
             <w:pict>
               <v:shapetype w14:anchorId="003BA315" id="_x0000_t54" coordsize="21600,21600" o:spt="54" adj="5400,18900" path="m0@29l@3@29qx@4@19l@4@10@5@10@5@19qy@6@29l@28@29@26@22@28@23@9@23@9@24qy@8,l@1,qx@0@24l@0@23,0@23,2700@22xem@4@19nfqy@3@20l@1@20qx@0@21@1@10l@4@10em@5@19nfqy@6@20l@8@20qx@9@21@8@10l@5@10em@0@21nfl@0@23em@9@21nfl@9@23e">
                 <v:formulas>
@@ -5731,8 +5731,6 @@
         </w:rPr>
         <w:t xml:space="preserve">Quản lý Phim </w:t>
       </w:r>
-      <w:bookmarkStart w:id="31" w:name="_GoBack"/>
-      <w:bookmarkEnd w:id="31"/>
     </w:p>
     <w:p>
       <w:pPr>
@@ -5822,11 +5820,11 @@
           <w:numId w:val="3"/>
         </w:numPr>
       </w:pPr>
-      <w:bookmarkStart w:id="32" w:name="_Toc43886045"/>
+      <w:bookmarkStart w:id="31" w:name="_Toc43886045"/>
       <w:r>
         <w:t>Hướng phát triển:</w:t>
       </w:r>
-      <w:bookmarkEnd w:id="32"/>
+      <w:bookmarkEnd w:id="31"/>
     </w:p>
     <w:p>
       <w:pPr>
@@ -5928,8 +5926,46 @@
         <w:rPr>
           <w:sz w:val="24"/>
         </w:rPr>
+        <w:t>Thêm đánh giá phim</w:t>
+      </w:r>
+    </w:p>
+    <w:p>
+      <w:pPr>
+        <w:pStyle w:val="ListParagraph"/>
+        <w:numPr>
+          <w:ilvl w:val="0"/>
+          <w:numId w:val="1"/>
+        </w:numPr>
+        <w:rPr>
+          <w:sz w:val="24"/>
+        </w:rPr>
+      </w:pPr>
+      <w:r>
+        <w:rPr>
+          <w:sz w:val="24"/>
+        </w:rPr>
+        <w:t>Chức năng lưu session đăng nhập</w:t>
+      </w:r>
+    </w:p>
+    <w:p>
+      <w:pPr>
+        <w:pStyle w:val="ListParagraph"/>
+        <w:numPr>
+          <w:ilvl w:val="0"/>
+          <w:numId w:val="1"/>
+        </w:numPr>
+        <w:rPr>
+          <w:sz w:val="24"/>
+        </w:rPr>
+      </w:pPr>
+      <w:r>
+        <w:rPr>
+          <w:sz w:val="24"/>
+        </w:rPr>
         <w:t>…</w:t>
       </w:r>
+      <w:bookmarkStart w:id="32" w:name="_GoBack"/>
+      <w:bookmarkEnd w:id="32"/>
     </w:p>
     <w:p>
       <w:pPr>
@@ -8183,7 +8219,7 @@
 </file>
 
 <file path=customXml/itemProps1.xml><?xml version="1.0" encoding="utf-8"?>
-<ds:datastoreItem xmlns:ds="http://schemas.openxmlformats.org/officeDocument/2006/customXml" ds:itemID="{9D26BB14-FBB5-4077-AE8C-30082CEDAEC0}">
+<ds:datastoreItem xmlns:ds="http://schemas.openxmlformats.org/officeDocument/2006/customXml" ds:itemID="{122DDFE5-08A2-4B9E-8E46-200B55EA1349}">
   <ds:schemaRefs>
     <ds:schemaRef ds:uri="http://schemas.openxmlformats.org/officeDocument/2006/bibliography"/>
   </ds:schemaRefs>

</xml_diff>